<commit_message>
into and abs updated
</commit_message>
<xml_diff>
--- a/IROS-2016/overview.docx
+++ b/IROS-2016/overview.docx
@@ -190,7 +190,7 @@
       <text:p text:style-name="P2">On a different level, DWA with a social factor can be used to create more natural and comfortable robot trajectories based on the defined metrics</text:p>
       <text:p text:style-name="P2">Simulations and real experiments show the effectiveness of these solutions for obtaining better human-aware navigational behaviors.</text:p>
       <text:p text:style-name="P2"/>
-      <text:p text:style-name="P2">We can have very accurate trackers but if we later on use other means of person localization like UWB they will have less accurate estimations and high uncertainty values, that can be captured by this new formulation of the social costmap.</text:p>
+      <text:p text:style-name="P2">We can have very accurate trackers but if we later on use other means of person localization like UWB they will have less accurate estimations and high uncertainty values, that can be captured by this new formulation of the social costmap. It is very important for online perception and UWB, but in the first step we have chosen an overhead camera.</text:p>
       <text:p text:style-name="P2">
         <text:s/>
       </text:p>
@@ -212,13 +212,13 @@
           <text:p text:style-name="P4">human-aware navigation is important. Accounting for humans using costmaps. Cite papers. </text:p>
         </text:list-item>
         <text:list-item>
-          <text:p text:style-name="P4">A socially aware path planner is required, cite papers. </text:p>
-        </text:list-item>
-        <text:list-item>
           <text:p text:style-name="P4">
             <text:soft-page-break/>
-            One class of planners use potential field, local minima problem. FMM resolves this issue. Navigation using FMM in general, human-aware cite Gariddo.
+            A socially aware path planner is required, cite papers. 
           </text:p>
+        </text:list-item>
+        <text:list-item>
+          <text:p text:style-name="P4">One class of planners use potential field, local minima problem. FMM resolves this issue. Navigation using FMM in general, human-aware cite Gariddo.</text:p>
         </text:list-item>
         <text:list-item>
           <text:p text:style-name="P4">Short coming is they assume perfect information about people and only simulation is used. This is not the case in reality. Tests show a high degree of uncertainty for on-board perception for position and orientation data, and also for overhead tracking.</text:p>
@@ -278,11 +278,11 @@
     <meta:initial-creator>Zeynab Talebpour</meta:initial-creator>
     <meta:creation-date>2016-02-08T17:38:15</meta:creation-date>
     <meta:generator>LibreOffice/3.5$Linux_X86_64 LibreOffice_project/350m1$Build-2</meta:generator>
-    <dc:date>2016-02-08T19:49:50</dc:date>
+    <dc:date>2016-02-09T21:00:40</dc:date>
     <dc:creator>Zeynab Talebpour</dc:creator>
-    <meta:editing-duration>PT2H9M13S</meta:editing-duration>
-    <meta:editing-cycles>35</meta:editing-cycles>
-    <meta:document-statistic meta:table-count="0" meta:image-count="0" meta:object-count="0" meta:page-count="2" meta:paragraph-count="41" meta:word-count="651" meta:character-count="4178" meta:non-whitespace-character-count="3562"/>
+    <meta:editing-duration>P1DT3H20M3S</meta:editing-duration>
+    <meta:editing-cycles>36</meta:editing-cycles>
+    <meta:document-statistic meta:table-count="0" meta:image-count="0" meta:object-count="0" meta:page-count="2" meta:paragraph-count="41" meta:word-count="671" meta:character-count="4287" meta:non-whitespace-character-count="3651"/>
   </office:meta>
 </office:document-meta>
 </file>
@@ -300,8 +300,8 @@
       <config:config-item-map-indexed config:name="Views">
         <config:config-item-map-entry>
           <config:config-item config:name="ViewId" config:type="string">view2</config:config-item>
-          <config:config-item config:name="ViewLeft" config:type="long">33145</config:config-item>
-          <config:config-item config:name="ViewTop" config:type="long">11109</config:config-item>
+          <config:config-item config:name="ViewLeft" config:type="long">20553</config:config-item>
+          <config:config-item config:name="ViewTop" config:type="long">18337</config:config-item>
           <config:config-item config:name="VisibleLeft" config:type="long">0</config:config-item>
           <config:config-item config:name="VisibleTop" config:type="long">1007</config:config-item>
           <config:config-item config:name="VisibleRight" config:type="long">61787</config:config-item>

</xml_diff>

<commit_message>
First draft with intro mainly modified
</commit_message>
<xml_diff>
--- a/IROS-2016/overview.docx
+++ b/IROS-2016/overview.docx
@@ -36,11 +36,21 @@
     <style:style style:name="P2" style:family="paragraph" style:parent-style-name="Standard">
       <style:paragraph-properties fo:text-align="justify" style:justify-single-word="false"/>
     </style:style>
-    <style:style style:name="P3" style:family="paragraph" style:parent-style-name="Standard" style:list-style-name="L1">
+    <style:style style:name="P3" style:family="paragraph" style:parent-style-name="Standard">
       <style:paragraph-properties fo:text-align="justify" style:justify-single-word="false"/>
     </style:style>
-    <style:style style:name="P4" style:family="paragraph" style:parent-style-name="Standard" style:list-style-name="L2">
+    <style:style style:name="P4" style:family="paragraph" style:parent-style-name="Standard" style:list-style-name="L1">
       <style:paragraph-properties fo:text-align="justify" style:justify-single-word="false"/>
+    </style:style>
+    <style:style style:name="P5" style:family="paragraph" style:parent-style-name="Standard" style:list-style-name="L2">
+      <style:paragraph-properties fo:text-align="justify" style:justify-single-word="false"/>
+    </style:style>
+    <style:style style:name="P6" style:family="paragraph" style:parent-style-name="Standard">
+      <style:paragraph-properties fo:text-align="justify" style:justify-single-word="false"/>
+      <style:text-properties fo:color="#dd4814"/>
+    </style:style>
+    <style:style style:name="T1" style:family="text">
+      <style:text-properties fo:color="#dd4814"/>
     </style:style>
     <text:list-style style:name="L1">
       <text:list-level-style-bullet text:level="1" text:style-name="Bullet_20_Symbols" text:bullet-char="•">
@@ -156,26 +166,33 @@
         <text:sequence-decl text:display-outline-level="0" text:name="Drawing"/>
       </text:sequence-decls>
       <text:p text:style-name="P1"/>
-      <text:list xml:id="list457866932" text:style-name="L1">
-        <text:list-item>
-          <text:p text:style-name="P3">human-aware navigation is important</text:p>
-        </text:list-item>
-        <text:list-item>
-          <text:p text:style-name="P3">a lot of research many use costmaps</text:p>
-        </text:list-item>
-        <text:list-item>
-          <text:p text:style-name="P3">one assumption is that the position of the people are precisely know at all times</text:p>
-        </text:list-item>
-        <text:list-item>
-          <text:p text:style-name="P3">FMM for human-aware navigation with real robot experiments, past research only simulation with perfect perception and known people positions</text:p>
-        </text:list-item>
-        <text:list-item>
-          <text:p text:style-name="P3">a new social costmap formulation that accounts for the tracking uncertainty </text:p>
-        </text:list-item>
-        <text:list-item>
-          <text:p text:style-name="P3">Additionally, a variant of DWA that considers a social cost for velocity candidates to promote velocities that prevent intruding the area of social costs or cause discomfort for a person by approaching them too fast or with a too high acceleration.</text:p>
+      <text:list xml:id="list15283463421" text:style-name="L1">
+        <text:list-item>
+          <text:p text:style-name="P4">human-aware navigation is important</text:p>
+        </text:list-item>
+        <text:list-item>
+          <text:p text:style-name="P4">a lot of research many use costmaps</text:p>
+        </text:list-item>
+        <text:list-item>
+          <text:p text:style-name="P4">one assumption is that the position of the people are precisely know at all times</text:p>
+        </text:list-item>
+        <text:list-item>
+          <text:p text:style-name="P4">FMM for human-aware navigation with real robot experiments, past research only simulation with perfect perception and known people positions</text:p>
+        </text:list-item>
+        <text:list-item>
+          <text:p text:style-name="P4">a new social costmap formulation that accounts for the tracking uncertainty </text:p>
+        </text:list-item>
+        <text:list-item>
+          <text:p text:style-name="P4">Additionally, a variant of DWA that considers a social cost for velocity candidates to promote velocities that prevent intruding the area of social costs or cause discomfort for a person by approaching them too fast or with a too high acceleration.</text:p>
         </text:list-item>
       </text:list>
+      <text:p text:style-name="P2"/>
+      <text:p text:style-name="P6">Human aware navigation is important. </text:p>
+      <text:p text:style-name="P6">How do we do human aware navigation – social costmaps</text:p>
+      <text:p text:style-name="P6">Conventionally, these cost maps assume a perfect localization estimate is available</text:p>
+      <text:p text:style-name="P6">This is not true. Every perception system has to model uncertainty associated with it. </text:p>
+      <text:p text:style-name="P6">We have developed a novel model for human aware navigation which incorporates the uncertainty of a perception system into the social cost map model.</text:p>
+      <text:p text:style-name="P2"/>
       <text:p text:style-name="P2"/>
       <text:p text:style-name="P2"/>
       <text:p text:style-name="P1">Abstract</text:p>
@@ -187,7 +204,11 @@
         These social costmaps are consequently, used by the FMM path planner for finding the optimal trajectories considerate of the presence of people in the environment.
       </text:p>
       <text:p text:style-name="P2"/>
-      <text:p text:style-name="P2">On a different level, DWA with a social factor can be used to create more natural and comfortable robot trajectories based on the defined metrics</text:p>
+      <text:p text:style-name="P2">
+        On a different level 
+        <text:span text:style-name="T1">(What is the different level?),</text:span>
+         DWA with a social factor can be used to create more natural and comfortable robot trajectories based on the defined metrics
+      </text:p>
       <text:p text:style-name="P2">Simulations and real experiments show the effectiveness of these solutions for obtaining better human-aware navigational behaviors.</text:p>
       <text:p text:style-name="P2"/>
       <text:p text:style-name="P2">We can have very accurate trackers but if we later on use other means of person localization like UWB they will have less accurate estimations and high uncertainty values, that can be captured by this new formulation of the social costmap. It is very important for online perception and UWB, but in the first step we have chosen an overhead camera.</text:p>
@@ -201,47 +222,50 @@
       <text:p text:style-name="P2">
         <text:s/>
       </text:p>
-      <text:p text:style-name="P2">The scenarios have been tested in a laboratory environment of approximately 4*6 m2 large, where an omnidirectional overhead camera in available for providing tracking data. The use of an external tracking system is a limitation that we consider to overcome in the next step of this work, by using the on-board perception of the robot. This also allows moving to more realistic environments of higher complexity.</text:p>
+      <text:p text:style-name="P2">
+        The scenarios have been tested in a laboratory environment of approximately 4*6 m2 large, where an omnidirectional overhead camera in available for providing tracking data. The use of an external tracking system is a limitation (
+        <text:span text:style-name="T1"> This is not a limitation. The first time you go to deploy a robot in </text:span>
+        <text:soft-page-break/>
+        <text:span text:style-name="T1">any environment, there is a lot of setting up to do. Using static cameras do not have any more overhead than setting up a robot for a new environment. Maybe from a romanticized point of view it makes sense to think that robots which are self contained makes a lot of sense. But from a pragmatic point of view, networked systems are way more useful. Just the fact that the cameras are static provides a lot less uncertainty than having sensors on the robot. Accumulation of error is reduced and with newer technologies like internet of things, it makes more sense to have ambient sensors combined with mobile sensors for complex robotic tasks.</text:span>
+        ) that we consider to overcome in the next step of this work, by using the on-board perception of the robot. This also allows moving to more realistic environments of higher complexity.
+      </text:p>
       <text:p text:style-name="P2"/>
       <text:p text:style-name="P2">Single robot with 1-3 people in the arena</text:p>
       <text:p text:style-name="P2">precision of tracking. </text:p>
       <text:p text:style-name="P2"/>
       <text:p text:style-name="P1">Introduction</text:p>
-      <text:list xml:id="list1577096724" text:style-name="L2">
-        <text:list-item>
-          <text:p text:style-name="P4">human-aware navigation is important. Accounting for humans using costmaps. Cite papers. </text:p>
-        </text:list-item>
-        <text:list-item>
-          <text:p text:style-name="P4">
-            <text:soft-page-break/>
-            A socially aware path planner is required, cite papers. 
-          </text:p>
-        </text:list-item>
-        <text:list-item>
-          <text:p text:style-name="P4">One class of planners use potential field, local minima problem. FMM resolves this issue. Navigation using FMM in general, human-aware cite Gariddo.</text:p>
-        </text:list-item>
-        <text:list-item>
-          <text:p text:style-name="P4">Short coming is they assume perfect information about people and only simulation is used. This is not the case in reality. Tests show a high degree of uncertainty for on-board perception for position and orientation data, and also for overhead tracking.</text:p>
-        </text:list-item>
-        <text:list-item>
-          <text:p text:style-name="P4">Short term planning can also benefit from a social factor for avoiding velocity candidates that result in discomfort or might come across as unnatural or aggressive. </text:p>
-        </text:list-item>
-        <text:list-item>
-          <text:p text:style-name="P4">Contributions:</text:p>
+      <text:list xml:id="list476139135" text:style-name="L2">
+        <text:list-item>
+          <text:p text:style-name="P5">human-aware navigation is important. Accounting for humans using costmaps. Cite papers. </text:p>
+        </text:list-item>
+        <text:list-item>
+          <text:p text:style-name="P5">A socially aware path planner is required, cite papers. </text:p>
+        </text:list-item>
+        <text:list-item>
+          <text:p text:style-name="P5">One class of planners use potential field, local minima problem. FMM resolves this issue. Navigation using FMM in general, human-aware cite Gariddo.</text:p>
+        </text:list-item>
+        <text:list-item>
+          <text:p text:style-name="P5">Short coming is they assume perfect information about people and only simulation is used. This is not the case in reality. Tests show a high degree of uncertainty for on-board perception for position and orientation data, and also for overhead tracking.</text:p>
+        </text:list-item>
+        <text:list-item>
+          <text:p text:style-name="P5">Short term planning can also benefit from a social factor for avoiding velocity candidates that result in discomfort or might come across as unnatural or aggressive. </text:p>
+        </text:list-item>
+        <text:list-item>
+          <text:p text:style-name="P5">Contributions:</text:p>
           <text:list>
             <text:list-item>
-              <text:p text:style-name="P4">uncertainty in social costmaps</text:p>
+              <text:p text:style-name="P5">uncertainty in social costmaps</text:p>
             </text:list-item>
             <text:list-item>
-              <text:p text:style-name="P4">DWA + social factor</text:p>
+              <text:p text:style-name="P5">DWA + social factor</text:p>
             </text:list-item>
             <text:list-item>
-              <text:p text:style-name="P4"/>
+              <text:p text:style-name="P5"/>
             </text:list-item>
           </text:list>
         </text:list-item>
         <text:list-item>
-          <text:p text:style-name="P4">
+          <text:p text:style-name="P5">
             The goal is to understand how these modifications change the navigational behavior and whether or not they result in improvements. Proposing solutions for including the uncertainty of perception into account in constructing the social costmaps used for path planning. Studying how including a social factor in FMM can be useful 
             <text:s text:c="2"/>
           </text:p>
@@ -278,11 +302,11 @@
     <meta:initial-creator>Zeynab Talebpour</meta:initial-creator>
     <meta:creation-date>2016-02-08T17:38:15</meta:creation-date>
     <meta:generator>LibreOffice/3.5$Linux_X86_64 LibreOffice_project/350m1$Build-2</meta:generator>
-    <dc:date>2016-02-09T21:00:40</dc:date>
-    <dc:creator>Zeynab Talebpour</dc:creator>
+    <dc:date>2016-02-13T13:37:23</dc:date>
+    <dc:creator>Deepak </dc:creator>
     <meta:editing-duration>P1DT3H20M3S</meta:editing-duration>
-    <meta:editing-cycles>36</meta:editing-cycles>
-    <meta:document-statistic meta:table-count="0" meta:image-count="0" meta:object-count="0" meta:page-count="2" meta:paragraph-count="41" meta:word-count="671" meta:character-count="4287" meta:non-whitespace-character-count="3651"/>
+    <meta:editing-cycles>37</meta:editing-cycles>
+    <meta:document-statistic meta:table-count="0" meta:image-count="0" meta:object-count="0" meta:page-count="2" meta:paragraph-count="46" meta:word-count="876" meta:character-count="5448" meta:non-whitespace-character-count="4617"/>
   </office:meta>
 </office:document-meta>
 </file>
@@ -291,21 +315,21 @@
 <office:document-settings xmlns:office="urn:oasis:names:tc:opendocument:xmlns:office:1.0" xmlns:xlink="http://www.w3.org/1999/xlink" xmlns:config="urn:oasis:names:tc:opendocument:xmlns:config:1.0" xmlns:ooo="http://openoffice.org/2004/office" office:version="1.2">
   <office:settings>
     <config:config-item-set config:name="ooo:view-settings">
-      <config:config-item config:name="ViewAreaTop" config:type="long">1007</config:config-item>
+      <config:config-item config:name="ViewAreaTop" config:type="long">4</config:config-item>
       <config:config-item config:name="ViewAreaLeft" config:type="long">0</config:config-item>
-      <config:config-item config:name="ViewAreaWidth" config:type="long">61789</config:config-item>
-      <config:config-item config:name="ViewAreaHeight" config:type="long">30593</config:config-item>
+      <config:config-item config:name="ViewAreaWidth" config:type="long">41852</config:config-item>
+      <config:config-item config:name="ViewAreaHeight" config:type="long">16263</config:config-item>
       <config:config-item config:name="ShowRedlineChanges" config:type="boolean">true</config:config-item>
       <config:config-item config:name="InBrowseMode" config:type="boolean">false</config:config-item>
       <config:config-item-map-indexed config:name="Views">
         <config:config-item-map-entry>
           <config:config-item config:name="ViewId" config:type="string">view2</config:config-item>
-          <config:config-item config:name="ViewLeft" config:type="long">20553</config:config-item>
-          <config:config-item config:name="ViewTop" config:type="long">18337</config:config-item>
+          <config:config-item config:name="ViewLeft" config:type="long">21618</config:config-item>
+          <config:config-item config:name="ViewTop" config:type="long">11035</config:config-item>
           <config:config-item config:name="VisibleLeft" config:type="long">0</config:config-item>
-          <config:config-item config:name="VisibleTop" config:type="long">1007</config:config-item>
-          <config:config-item config:name="VisibleRight" config:type="long">61787</config:config-item>
-          <config:config-item config:name="VisibleBottom" config:type="long">31598</config:config-item>
+          <config:config-item config:name="VisibleTop" config:type="long">4</config:config-item>
+          <config:config-item config:name="VisibleRight" config:type="long">41850</config:config-item>
+          <config:config-item config:name="VisibleBottom" config:type="long">16265</config:config-item>
           <config:config-item config:name="ZoomType" config:type="short">0</config:config-item>
           <config:config-item config:name="ViewLayoutColumns" config:type="short">0</config:config-item>
           <config:config-item config:name="ViewLayoutBookMode" config:type="boolean">false</config:config-item>

</xml_diff>